<commit_message>
Plano de testes atualizado para a 2a release
</commit_message>
<xml_diff>
--- a/Documentos/Testes/Plano_de_Testes_Grupo_Peru.docx
+++ b/Documentos/Testes/Plano_de_Testes_Grupo_Peru.docx
@@ -61,7 +61,23 @@
           <w:sz w:val="28"/>
           <w:lang w:val="pt-BR"/>
         </w:rPr>
-        <w:t>Versão &lt;1.0.0&gt;</w:t>
+        <w:t>Versão &lt;1.</w:t>
+      </w:r>
+      <w:r>
+        <w:rPr>
+          <w:sz w:val="28"/>
+          <w:lang w:val="pt-BR"/>
+        </w:rPr>
+        <w:t>1</w:t>
+      </w:r>
+      <w:bookmarkStart w:id="2" w:name="_GoBack"/>
+      <w:bookmarkEnd w:id="2"/>
+      <w:r>
+        <w:rPr>
+          <w:sz w:val="28"/>
+          <w:lang w:val="pt-BR"/>
+        </w:rPr>
+        <w:t>.0&gt;</w:t>
       </w:r>
       <w:bookmarkEnd w:id="1"/>
     </w:p>
@@ -351,6 +367,12 @@
                 <w:lang w:val="pt-BR"/>
               </w:rPr>
             </w:pPr>
+            <w:r>
+              <w:rPr>
+                <w:lang w:val="pt-BR"/>
+              </w:rPr>
+              <w:t>19/12/2016</w:t>
+            </w:r>
           </w:p>
         </w:tc>
         <w:tc>
@@ -363,6 +385,12 @@
                 <w:lang w:val="pt-BR"/>
               </w:rPr>
             </w:pPr>
+            <w:r>
+              <w:rPr>
+                <w:lang w:val="pt-BR"/>
+              </w:rPr>
+              <w:t>1.1.0</w:t>
+            </w:r>
           </w:p>
         </w:tc>
         <w:tc>
@@ -375,6 +403,12 @@
                 <w:lang w:val="pt-BR"/>
               </w:rPr>
             </w:pPr>
+            <w:r>
+              <w:rPr>
+                <w:lang w:val="pt-BR"/>
+              </w:rPr>
+              <w:t>Revisão do testes unitários</w:t>
+            </w:r>
           </w:p>
         </w:tc>
         <w:tc>
@@ -387,6 +421,12 @@
                 <w:lang w:val="pt-BR"/>
               </w:rPr>
             </w:pPr>
+            <w:r>
+              <w:rPr>
+                <w:lang w:val="pt-BR"/>
+              </w:rPr>
+              <w:t>Luis Octavio</w:t>
+            </w:r>
           </w:p>
         </w:tc>
       </w:tr>
@@ -2137,20 +2177,20 @@
           <w:lang w:val="pt-BR"/>
         </w:rPr>
       </w:pPr>
-      <w:bookmarkStart w:id="2" w:name="_Toc456598586"/>
-      <w:bookmarkStart w:id="3" w:name="_Toc456600917"/>
-      <w:bookmarkStart w:id="4" w:name="_Toc534195090"/>
-      <w:bookmarkStart w:id="5" w:name="_Toc468777521"/>
+      <w:bookmarkStart w:id="3" w:name="_Toc456598586"/>
+      <w:bookmarkStart w:id="4" w:name="_Toc456600917"/>
+      <w:bookmarkStart w:id="5" w:name="_Toc534195090"/>
+      <w:bookmarkStart w:id="6" w:name="_Toc468777521"/>
       <w:r>
         <w:rPr>
           <w:lang w:val="pt-BR"/>
         </w:rPr>
         <w:t>Introdução</w:t>
       </w:r>
-      <w:bookmarkEnd w:id="2"/>
       <w:bookmarkEnd w:id="3"/>
       <w:bookmarkEnd w:id="4"/>
       <w:bookmarkEnd w:id="5"/>
+      <w:bookmarkEnd w:id="6"/>
     </w:p>
     <w:p>
       <w:pPr>
@@ -2163,7 +2203,7 @@
           <w:lang w:val="pt-BR"/>
         </w:rPr>
       </w:pPr>
-      <w:bookmarkStart w:id="6" w:name="_Toc534195091"/>
+      <w:bookmarkStart w:id="7" w:name="_Toc534195091"/>
     </w:p>
     <w:p>
       <w:pPr>
@@ -2172,15 +2212,15 @@
           <w:lang w:val="pt-BR"/>
         </w:rPr>
       </w:pPr>
-      <w:bookmarkStart w:id="7" w:name="_Toc468777522"/>
+      <w:bookmarkStart w:id="8" w:name="_Toc468777522"/>
       <w:r>
         <w:rPr>
           <w:lang w:val="pt-BR"/>
         </w:rPr>
         <w:t>Finalidade</w:t>
       </w:r>
-      <w:bookmarkEnd w:id="6"/>
       <w:bookmarkEnd w:id="7"/>
+      <w:bookmarkEnd w:id="8"/>
     </w:p>
     <w:p>
       <w:pPr>
@@ -2228,26 +2268,26 @@
           <w:lang w:val="pt-BR"/>
         </w:rPr>
       </w:pPr>
-      <w:bookmarkStart w:id="8" w:name="_Toc456598588"/>
-      <w:bookmarkStart w:id="9" w:name="_Toc456600919"/>
-      <w:bookmarkStart w:id="10" w:name="_Toc534195092"/>
-      <w:bookmarkStart w:id="11" w:name="_Toc468777523"/>
+      <w:bookmarkStart w:id="9" w:name="_Toc456598588"/>
+      <w:bookmarkStart w:id="10" w:name="_Toc456600919"/>
+      <w:bookmarkStart w:id="11" w:name="_Toc534195092"/>
+      <w:bookmarkStart w:id="12" w:name="_Toc468777523"/>
       <w:r>
         <w:rPr>
           <w:lang w:val="pt-BR"/>
         </w:rPr>
         <w:t>Escop</w:t>
       </w:r>
-      <w:bookmarkEnd w:id="8"/>
       <w:bookmarkEnd w:id="9"/>
+      <w:bookmarkEnd w:id="10"/>
       <w:r>
         <w:rPr>
           <w:lang w:val="pt-BR"/>
         </w:rPr>
         <w:t>o</w:t>
       </w:r>
-      <w:bookmarkEnd w:id="10"/>
       <w:bookmarkEnd w:id="11"/>
+      <w:bookmarkEnd w:id="12"/>
     </w:p>
     <w:p>
       <w:pPr>
@@ -2334,30 +2374,22 @@
           <w:lang w:val="pt-BR"/>
         </w:rPr>
       </w:pPr>
-      <w:bookmarkStart w:id="12" w:name="_Toc456598589"/>
-      <w:bookmarkStart w:id="13" w:name="_Toc456600920"/>
-      <w:bookmarkStart w:id="14" w:name="_Toc534195093"/>
-      <w:bookmarkStart w:id="15" w:name="_Toc6037699"/>
-      <w:bookmarkStart w:id="16" w:name="_Toc468777524"/>
-      <w:r>
-        <w:rPr>
-          <w:lang w:val="pt-BR"/>
-        </w:rPr>
-        <w:t xml:space="preserve">Definições, </w:t>
-      </w:r>
-      <w:proofErr w:type="gramStart"/>
-      <w:r>
-        <w:rPr>
-          <w:lang w:val="pt-BR"/>
-        </w:rPr>
-        <w:t>Acrônimos, e Abreviações</w:t>
-      </w:r>
-      <w:bookmarkEnd w:id="12"/>
+      <w:bookmarkStart w:id="13" w:name="_Toc456598589"/>
+      <w:bookmarkStart w:id="14" w:name="_Toc456600920"/>
+      <w:bookmarkStart w:id="15" w:name="_Toc534195093"/>
+      <w:bookmarkStart w:id="16" w:name="_Toc6037699"/>
+      <w:bookmarkStart w:id="17" w:name="_Toc468777524"/>
+      <w:r>
+        <w:rPr>
+          <w:lang w:val="pt-BR"/>
+        </w:rPr>
+        <w:t>Definições, Acrônimos, e Abreviações</w:t>
+      </w:r>
       <w:bookmarkEnd w:id="13"/>
       <w:bookmarkEnd w:id="14"/>
       <w:bookmarkEnd w:id="15"/>
       <w:bookmarkEnd w:id="16"/>
-      <w:proofErr w:type="gramEnd"/>
+      <w:bookmarkEnd w:id="17"/>
     </w:p>
     <w:p>
       <w:pPr>
@@ -2458,26 +2490,26 @@
           <w:lang w:val="pt-BR"/>
         </w:rPr>
       </w:pPr>
-      <w:bookmarkStart w:id="17" w:name="_Toc456598590"/>
-      <w:bookmarkStart w:id="18" w:name="_Toc456600921"/>
-      <w:bookmarkStart w:id="19" w:name="_Toc534195094"/>
-      <w:bookmarkStart w:id="20" w:name="_Toc468777525"/>
+      <w:bookmarkStart w:id="18" w:name="_Toc456598590"/>
+      <w:bookmarkStart w:id="19" w:name="_Toc456600921"/>
+      <w:bookmarkStart w:id="20" w:name="_Toc534195094"/>
+      <w:bookmarkStart w:id="21" w:name="_Toc468777525"/>
       <w:r>
         <w:rPr>
           <w:lang w:val="pt-BR"/>
         </w:rPr>
         <w:t>Referênc</w:t>
       </w:r>
-      <w:bookmarkEnd w:id="17"/>
       <w:bookmarkEnd w:id="18"/>
+      <w:bookmarkEnd w:id="19"/>
       <w:r>
         <w:rPr>
           <w:lang w:val="pt-BR"/>
         </w:rPr>
         <w:t>ias</w:t>
       </w:r>
-      <w:bookmarkEnd w:id="19"/>
       <w:bookmarkEnd w:id="20"/>
+      <w:bookmarkEnd w:id="21"/>
     </w:p>
     <w:tbl>
       <w:tblPr>
@@ -2666,14 +2698,12 @@
                 <w:lang w:val="pt-BR"/>
               </w:rPr>
             </w:pPr>
-            <w:proofErr w:type="spellStart"/>
             <w:r>
               <w:rPr>
                 <w:lang w:val="pt-BR"/>
               </w:rPr>
               <w:t>Moodle</w:t>
             </w:r>
-            <w:proofErr w:type="spellEnd"/>
           </w:p>
         </w:tc>
       </w:tr>
@@ -2725,13 +2755,8 @@
             <w:tcW w:w="3544" w:type="dxa"/>
           </w:tcPr>
           <w:p>
-            <w:proofErr w:type="spellStart"/>
             <w:r>
-              <w:t>ESEGroup</w:t>
-            </w:r>
-            <w:proofErr w:type="spellEnd"/>
-            <w:r>
-              <w:t>/Peru</w:t>
+              <w:t>ESEGroup/Peru</w:t>
             </w:r>
           </w:p>
         </w:tc>
@@ -2775,16 +2800,16 @@
           <w:lang w:val="pt-BR"/>
         </w:rPr>
       </w:pPr>
-      <w:bookmarkStart w:id="21" w:name="_Toc534195095"/>
-      <w:bookmarkStart w:id="22" w:name="_Toc468777526"/>
+      <w:bookmarkStart w:id="22" w:name="_Toc534195095"/>
+      <w:bookmarkStart w:id="23" w:name="_Toc468777526"/>
       <w:r>
         <w:rPr>
           <w:lang w:val="pt-BR"/>
         </w:rPr>
         <w:t>Visão geral</w:t>
       </w:r>
-      <w:bookmarkEnd w:id="21"/>
       <w:bookmarkEnd w:id="22"/>
+      <w:bookmarkEnd w:id="23"/>
     </w:p>
     <w:p>
       <w:pPr>
@@ -2820,7 +2845,7 @@
           <w:lang w:val="pt-BR"/>
         </w:rPr>
       </w:pPr>
-      <w:bookmarkStart w:id="23" w:name="_Toc534195096"/>
+      <w:bookmarkStart w:id="24" w:name="_Toc534195096"/>
     </w:p>
     <w:p>
       <w:pPr>
@@ -2829,14 +2854,14 @@
           <w:lang w:val="pt-BR"/>
         </w:rPr>
       </w:pPr>
-      <w:bookmarkStart w:id="24" w:name="_Toc468777527"/>
+      <w:bookmarkStart w:id="25" w:name="_Toc468777527"/>
       <w:r>
         <w:rPr>
           <w:lang w:val="pt-BR"/>
         </w:rPr>
         <w:t>Estratégia de Teste</w:t>
       </w:r>
-      <w:bookmarkEnd w:id="24"/>
+      <w:bookmarkEnd w:id="25"/>
     </w:p>
     <w:p>
       <w:pPr>
@@ -2851,7 +2876,7 @@
           <w:lang w:val="pt-BR"/>
         </w:rPr>
       </w:pPr>
-      <w:bookmarkStart w:id="25" w:name="_Toc468777528"/>
+      <w:bookmarkStart w:id="26" w:name="_Toc468777528"/>
       <w:r>
         <w:rPr>
           <w:b w:val="0"/>
@@ -2873,7 +2898,7 @@
         </w:rPr>
         <w:t xml:space="preserve"> realizar dois tipos de teste: Teste Funcional Caixa Branca e Teste Funcional Caixa Preta.</w:t>
       </w:r>
-      <w:bookmarkEnd w:id="25"/>
+      <w:bookmarkEnd w:id="26"/>
     </w:p>
     <w:p>
       <w:pPr>
@@ -2890,7 +2915,7 @@
           <w:lang w:val="pt-BR"/>
         </w:rPr>
       </w:pPr>
-      <w:bookmarkStart w:id="26" w:name="_Toc468777529"/>
+      <w:bookmarkStart w:id="27" w:name="_Toc468777529"/>
       <w:r>
         <w:rPr>
           <w:sz w:val="22"/>
@@ -2919,7 +2944,7 @@
         </w:rPr>
         <w:t>)</w:t>
       </w:r>
-      <w:bookmarkEnd w:id="26"/>
+      <w:bookmarkEnd w:id="27"/>
     </w:p>
     <w:p>
       <w:pPr>
@@ -3010,61 +3035,7 @@
           <w:i w:val="0"/>
           <w:color w:val="auto"/>
         </w:rPr>
-        <w:t>De acordo com a primeira “release”, serão testados nesse item os seguintes métodos: “</w:t>
-      </w:r>
-      <w:proofErr w:type="spellStart"/>
-      <w:r>
-        <w:rPr>
-          <w:rFonts w:ascii="Arial" w:hAnsi="Arial" w:cs="Arial"/>
-          <w:i w:val="0"/>
-          <w:color w:val="auto"/>
-        </w:rPr>
-        <w:t>criar_</w:t>
-      </w:r>
-      <w:proofErr w:type="gramStart"/>
-      <w:r>
-        <w:rPr>
-          <w:rFonts w:ascii="Arial" w:hAnsi="Arial" w:cs="Arial"/>
-          <w:i w:val="0"/>
-          <w:color w:val="auto"/>
-        </w:rPr>
-        <w:t>anuncio</w:t>
-      </w:r>
-      <w:proofErr w:type="spellEnd"/>
-      <w:r>
-        <w:rPr>
-          <w:rFonts w:ascii="Arial" w:hAnsi="Arial" w:cs="Arial"/>
-          <w:i w:val="0"/>
-          <w:color w:val="auto"/>
-        </w:rPr>
-        <w:t>(</w:t>
-      </w:r>
-      <w:proofErr w:type="gramEnd"/>
-      <w:r>
-        <w:rPr>
-          <w:rFonts w:ascii="Arial" w:hAnsi="Arial" w:cs="Arial"/>
-          <w:i w:val="0"/>
-          <w:color w:val="auto"/>
-        </w:rPr>
-        <w:t>)” e “</w:t>
-      </w:r>
-      <w:proofErr w:type="spellStart"/>
-      <w:r>
-        <w:rPr>
-          <w:rFonts w:ascii="Arial" w:hAnsi="Arial" w:cs="Arial"/>
-          <w:i w:val="0"/>
-          <w:color w:val="auto"/>
-        </w:rPr>
-        <w:t>remover_anuncio</w:t>
-      </w:r>
-      <w:proofErr w:type="spellEnd"/>
-      <w:r>
-        <w:rPr>
-          <w:rFonts w:ascii="Arial" w:hAnsi="Arial" w:cs="Arial"/>
-          <w:i w:val="0"/>
-          <w:color w:val="auto"/>
-        </w:rPr>
-        <w:t>()”.</w:t>
+        <w:t>Assim, testaremos o método publicar() da classe Anuncio.</w:t>
       </w:r>
     </w:p>
     <w:p>
@@ -3084,14 +3055,14 @@
           <w:u w:val="single"/>
         </w:rPr>
       </w:pPr>
-      <w:bookmarkStart w:id="27" w:name="_Toc468777530"/>
+      <w:bookmarkStart w:id="28" w:name="_Toc468777530"/>
       <w:r>
         <w:rPr>
           <w:u w:val="single"/>
         </w:rPr>
         <w:t>Prazo para realização</w:t>
       </w:r>
-      <w:bookmarkEnd w:id="27"/>
+      <w:bookmarkEnd w:id="28"/>
     </w:p>
     <w:p>
       <w:pPr>
@@ -3119,14 +3090,15 @@
           <w:u w:val="single"/>
         </w:rPr>
       </w:pPr>
-      <w:bookmarkStart w:id="28" w:name="_Toc468777531"/>
+      <w:bookmarkStart w:id="29" w:name="_Toc468777531"/>
       <w:r>
         <w:rPr>
           <w:u w:val="single"/>
         </w:rPr>
+        <w:lastRenderedPageBreak/>
         <w:t>Recursos necessários</w:t>
       </w:r>
-      <w:bookmarkEnd w:id="28"/>
+      <w:bookmarkEnd w:id="29"/>
     </w:p>
     <w:p>
       <w:pPr>
@@ -3169,25 +3141,7 @@
           <w:i w:val="0"/>
           <w:color w:val="auto"/>
         </w:rPr>
-        <w:t xml:space="preserve">Um notebook com executor de testes em </w:t>
-      </w:r>
-      <w:proofErr w:type="spellStart"/>
-      <w:r>
-        <w:rPr>
-          <w:rFonts w:ascii="Arial" w:hAnsi="Arial" w:cs="Arial"/>
-          <w:i w:val="0"/>
-          <w:color w:val="auto"/>
-        </w:rPr>
-        <w:t>Django</w:t>
-      </w:r>
-      <w:proofErr w:type="spellEnd"/>
-      <w:r>
-        <w:rPr>
-          <w:rFonts w:ascii="Arial" w:hAnsi="Arial" w:cs="Arial"/>
-          <w:i w:val="0"/>
-          <w:color w:val="auto"/>
-        </w:rPr>
-        <w:t>.</w:t>
+        <w:t>Um notebook com executor de testes em Django.</w:t>
       </w:r>
     </w:p>
     <w:p>
@@ -3202,14 +3156,14 @@
           <w:u w:val="single"/>
         </w:rPr>
       </w:pPr>
-      <w:bookmarkStart w:id="29" w:name="_Toc468777532"/>
+      <w:bookmarkStart w:id="30" w:name="_Toc468777532"/>
       <w:r>
         <w:rPr>
           <w:u w:val="single"/>
         </w:rPr>
         <w:t>Requisitos a serem testados</w:t>
       </w:r>
-      <w:bookmarkEnd w:id="29"/>
+      <w:bookmarkEnd w:id="30"/>
     </w:p>
     <w:p>
       <w:pPr>
@@ -3278,79 +3232,48 @@
     <w:p>
       <w:pPr>
         <w:pStyle w:val="infoblue0"/>
-        <w:numPr>
-          <w:ilvl w:val="0"/>
-          <w:numId w:val="6"/>
-        </w:numPr>
-        <w:rPr>
-          <w:rFonts w:ascii="Arial" w:hAnsi="Arial" w:cs="Arial"/>
-          <w:i w:val="0"/>
-          <w:color w:val="auto"/>
-        </w:rPr>
-      </w:pPr>
-      <w:r>
-        <w:rPr>
-          <w:rFonts w:ascii="Arial" w:hAnsi="Arial" w:cs="Arial"/>
-          <w:i w:val="0"/>
-          <w:color w:val="auto"/>
-        </w:rPr>
-        <w:t>Remover Evento.</w:t>
-      </w:r>
+        <w:ind w:left="1440"/>
+        <w:rPr>
+          <w:rFonts w:ascii="Arial" w:hAnsi="Arial" w:cs="Arial"/>
+          <w:i w:val="0"/>
+          <w:color w:val="auto"/>
+        </w:rPr>
+      </w:pPr>
+    </w:p>
+    <w:p>
+      <w:pPr>
+        <w:pStyle w:val="Ttulo3"/>
+        <w:rPr>
+          <w:u w:val="single"/>
+        </w:rPr>
+      </w:pPr>
+      <w:bookmarkStart w:id="31" w:name="_Toc22094990"/>
+      <w:bookmarkStart w:id="32" w:name="_Toc468777533"/>
+      <w:r>
+        <w:rPr>
+          <w:u w:val="single"/>
+        </w:rPr>
+        <w:t>Casos de Teste</w:t>
+      </w:r>
+      <w:bookmarkEnd w:id="31"/>
+      <w:bookmarkEnd w:id="32"/>
     </w:p>
     <w:p>
       <w:pPr>
         <w:pStyle w:val="infoblue0"/>
-        <w:ind w:left="1440"/>
-        <w:rPr>
-          <w:rFonts w:ascii="Arial" w:hAnsi="Arial" w:cs="Arial"/>
-          <w:i w:val="0"/>
-          <w:color w:val="auto"/>
-        </w:rPr>
-      </w:pPr>
-    </w:p>
-    <w:p>
-      <w:pPr>
-        <w:pStyle w:val="Ttulo3"/>
-        <w:rPr>
-          <w:u w:val="single"/>
-        </w:rPr>
-      </w:pPr>
-      <w:bookmarkStart w:id="30" w:name="_Toc22094990"/>
-      <w:bookmarkStart w:id="31" w:name="_Toc468777533"/>
-      <w:r>
-        <w:rPr>
-          <w:u w:val="single"/>
-        </w:rPr>
-        <w:t>Casos de Teste</w:t>
-      </w:r>
-      <w:bookmarkEnd w:id="30"/>
-      <w:bookmarkEnd w:id="31"/>
-    </w:p>
-    <w:p>
-      <w:pPr>
-        <w:pStyle w:val="infoblue0"/>
-        <w:rPr>
-          <w:rFonts w:ascii="Arial" w:hAnsi="Arial" w:cs="Arial"/>
-          <w:i w:val="0"/>
-          <w:color w:val="auto"/>
-        </w:rPr>
-      </w:pPr>
-      <w:r>
-        <w:rPr>
-          <w:rFonts w:ascii="Arial" w:hAnsi="Arial" w:cs="Arial"/>
-          <w:i w:val="0"/>
-          <w:color w:val="auto"/>
-        </w:rPr>
-        <w:t xml:space="preserve">Os casos </w:t>
-      </w:r>
-      <w:proofErr w:type="gramStart"/>
-      <w:r>
-        <w:rPr>
-          <w:rFonts w:ascii="Arial" w:hAnsi="Arial" w:cs="Arial"/>
-          <w:i w:val="0"/>
-          <w:color w:val="auto"/>
-        </w:rPr>
-        <w:t>de</w:t>
+        <w:rPr>
+          <w:rFonts w:ascii="Arial" w:hAnsi="Arial" w:cs="Arial"/>
+          <w:i w:val="0"/>
+          <w:color w:val="auto"/>
+        </w:rPr>
+      </w:pPr>
+      <w:r>
+        <w:rPr>
+          <w:rFonts w:ascii="Arial" w:hAnsi="Arial" w:cs="Arial"/>
+          <w:i w:val="0"/>
+          <w:color w:val="auto"/>
+        </w:rPr>
+        <w:t>Os casos de</w:t>
       </w:r>
       <w:r>
         <w:rPr>
@@ -3360,17 +3283,22 @@
         </w:rPr>
         <w:t xml:space="preserve"> </w:t>
       </w:r>
-      <w:bookmarkStart w:id="32" w:name="_GoBack"/>
-      <w:bookmarkEnd w:id="32"/>
-      <w:r>
-        <w:rPr>
-          <w:rFonts w:ascii="Arial" w:hAnsi="Arial" w:cs="Arial"/>
-          <w:i w:val="0"/>
-          <w:color w:val="auto"/>
-        </w:rPr>
-        <w:t xml:space="preserve"> teste</w:t>
-      </w:r>
-      <w:proofErr w:type="gramEnd"/>
+      <w:r>
+        <w:rPr>
+          <w:rFonts w:ascii="Arial" w:hAnsi="Arial" w:cs="Arial"/>
+          <w:i w:val="0"/>
+          <w:color w:val="auto"/>
+        </w:rPr>
+        <w:t xml:space="preserve"> teste </w:t>
+      </w:r>
+      <w:r>
+        <w:rPr>
+          <w:rFonts w:ascii="Arial" w:hAnsi="Arial" w:cs="Arial"/>
+          <w:i w:val="0"/>
+          <w:color w:val="auto"/>
+        </w:rPr>
+        <w:t>de unidade</w:t>
+      </w:r>
       <w:r>
         <w:rPr>
           <w:rFonts w:ascii="Arial" w:hAnsi="Arial" w:cs="Arial"/>
@@ -3385,7 +3313,7 @@
           <w:i w:val="0"/>
           <w:color w:val="auto"/>
         </w:rPr>
-        <w:t>de unidade</w:t>
+        <w:t>em relação ao</w:t>
       </w:r>
       <w:r>
         <w:rPr>
@@ -3401,7 +3329,15 @@
           <w:i w:val="0"/>
           <w:color w:val="auto"/>
         </w:rPr>
-        <w:t xml:space="preserve">em relação aos casos de uso “Cadastrar Evento” e “Remover Evento” </w:t>
+        <w:t>caso</w:t>
+      </w:r>
+      <w:r>
+        <w:rPr>
+          <w:rFonts w:ascii="Arial" w:hAnsi="Arial" w:cs="Arial"/>
+          <w:i w:val="0"/>
+          <w:color w:val="auto"/>
+        </w:rPr>
+        <w:t xml:space="preserve"> de uso “Cadastrar Evento” </w:t>
       </w:r>
       <w:r>
         <w:rPr>
@@ -3730,25 +3666,7 @@
           <w:i w:val="0"/>
           <w:color w:val="auto"/>
         </w:rPr>
-        <w:t xml:space="preserve">te configurado com o </w:t>
-      </w:r>
-      <w:proofErr w:type="spellStart"/>
-      <w:r>
-        <w:rPr>
-          <w:rFonts w:ascii="Arial" w:hAnsi="Arial" w:cs="Arial"/>
-          <w:i w:val="0"/>
-          <w:color w:val="auto"/>
-        </w:rPr>
-        <w:t>Selenium</w:t>
-      </w:r>
-      <w:proofErr w:type="spellEnd"/>
-      <w:r>
-        <w:rPr>
-          <w:rFonts w:ascii="Arial" w:hAnsi="Arial" w:cs="Arial"/>
-          <w:i w:val="0"/>
-          <w:color w:val="auto"/>
-        </w:rPr>
-        <w:t xml:space="preserve"> IDE.</w:t>
+        <w:t>te configurado com o Selenium IDE.</w:t>
       </w:r>
     </w:p>
     <w:p>
@@ -3938,25 +3856,7 @@
           <w:i w:val="0"/>
           <w:color w:val="auto"/>
         </w:rPr>
-        <w:t>de mesclar os critérios de teste “</w:t>
-      </w:r>
-      <w:proofErr w:type="spellStart"/>
-      <w:r>
-        <w:rPr>
-          <w:rFonts w:ascii="Arial" w:hAnsi="Arial" w:cs="Arial"/>
-          <w:i w:val="0"/>
-          <w:color w:val="auto"/>
-        </w:rPr>
-        <w:t>Particionamento</w:t>
-      </w:r>
-      <w:proofErr w:type="spellEnd"/>
-      <w:r>
-        <w:rPr>
-          <w:rFonts w:ascii="Arial" w:hAnsi="Arial" w:cs="Arial"/>
-          <w:i w:val="0"/>
-          <w:color w:val="auto"/>
-        </w:rPr>
-        <w:t xml:space="preserve"> por C</w:t>
+        <w:t>de mesclar os critérios de teste “Particionamento por C</w:t>
       </w:r>
       <w:r>
         <w:rPr>
@@ -4020,16 +3920,7 @@
           <w:i w:val="0"/>
           <w:color w:val="auto"/>
         </w:rPr>
-        <w:t xml:space="preserve">serão </w:t>
-      </w:r>
-      <w:r>
-        <w:rPr>
-          <w:rFonts w:ascii="Arial" w:hAnsi="Arial" w:cs="Arial"/>
-          <w:i w:val="0"/>
-          <w:color w:val="auto"/>
-        </w:rPr>
-        <w:lastRenderedPageBreak/>
-        <w:t xml:space="preserve">considerados </w:t>
+        <w:t xml:space="preserve">serão considerados </w:t>
       </w:r>
       <w:r>
         <w:rPr>
@@ -4064,7 +3955,7 @@
         </w:rPr>
       </w:pPr>
     </w:p>
-    <w:bookmarkEnd w:id="23"/>
+    <w:bookmarkEnd w:id="24"/>
     <w:p>
       <w:pPr>
         <w:pStyle w:val="InfoBlue"/>
@@ -4295,7 +4186,7 @@
               <w:noProof/>
               <w:lang w:val="pt-BR"/>
             </w:rPr>
-            <w:t>6</w:t>
+            <w:t>3</w:t>
           </w:r>
           <w:r>
             <w:rPr>
@@ -4317,7 +4208,7 @@
                 <w:rStyle w:val="Nmerodepgina"/>
                 <w:noProof/>
               </w:rPr>
-              <w:t>6</w:t>
+              <w:t>5</w:t>
             </w:r>
           </w:fldSimple>
         </w:p>

</xml_diff>